<commit_message>
Project 1 - update. Updated readme.md, added formating, new structure of Project 1. Modified questions 3 and 4. Modified Report.
</commit_message>
<xml_diff>
--- a/Project1_SQL_report.docx
+++ b/Project1_SQL_report.docx
@@ -69,13 +69,7 @@
         </w:numPr>
       </w:pPr>
       <w:r>
-        <w:t>Která kategorie potravin zdražuje nejpomaleji (je u ní nejnižší p</w:t>
-      </w:r>
-      <w:r>
-        <w:t>ro</w:t>
-      </w:r>
-      <w:r>
-        <w:t>centuální meziroční nárůst)?</w:t>
+        <w:t>Která kategorie potravin zdražuje nejpomaleji (je u ní nejnižší procentuální meziroční nárůst)?</w:t>
       </w:r>
     </w:p>
     <w:p>
@@ -99,13 +93,7 @@
         </w:numPr>
       </w:pPr>
       <w:r>
-        <w:t>Má výška HDP vliv na změny ve mzdách a cenách potravin? Neboli, pokud HDP vzroste výrazněji v jednom roce, projeví se to na cenách potravin či mzdách ve stejném nebo nás</w:t>
-      </w:r>
-      <w:r>
-        <w:t>le</w:t>
-      </w:r>
-      <w:r>
-        <w:t>dujícím roce výraznějším růstem?</w:t>
+        <w:t>Má výška HDP vliv na změny ve mzdách a cenách potravin? Neboli, pokud HDP vzroste výrazněji v jednom roce, projeví se to na cenách potravin či mzdách ve stejném nebo následujícím roce výraznějším růstem?</w:t>
       </w:r>
     </w:p>
     <w:p/>
@@ -371,20 +359,11 @@
       </w:r>
       <w:proofErr w:type="spellEnd"/>
       <w:r>
-        <w:t xml:space="preserve"> - </w:t>
-      </w:r>
-      <w:r>
-        <w:t>I</w:t>
-      </w:r>
-      <w:r>
-        <w:t>nformace</w:t>
+        <w:t xml:space="preserve"> - Informace</w:t>
       </w:r>
       <w:proofErr w:type="gramEnd"/>
       <w:r>
-        <w:t xml:space="preserve"> o zemích na světě</w:t>
-      </w:r>
-      <w:r>
-        <w:t>.</w:t>
+        <w:t xml:space="preserve"> o zemích na světě.</w:t>
       </w:r>
     </w:p>
     <w:p>
@@ -418,10 +397,7 @@
       </w:pPr>
       <w:r>
         <w:lastRenderedPageBreak/>
-        <w:t xml:space="preserve">Otázka 1: </w:t>
-      </w:r>
-      <w:r>
-        <w:t>Rostou v průběhu let mzdy ve všech odvětvích, nebo v některých klesají?</w:t>
+        <w:t>Otázka 1: Rostou v průběhu let mzdy ve všech odvětvích, nebo v některých klesají?</w:t>
       </w:r>
     </w:p>
     <w:p>
@@ -606,19 +582,7 @@
         </w:numPr>
       </w:pPr>
       <w:r>
-        <w:t xml:space="preserve">Největší množství mléka </w:t>
-      </w:r>
-      <w:r>
-        <w:t>je možné koupit za průměrnou mzdu v</w:t>
-      </w:r>
-      <w:r>
-        <w:t> </w:t>
-      </w:r>
-      <w:r>
-        <w:t>obor</w:t>
-      </w:r>
-      <w:r>
-        <w:t xml:space="preserve">ech </w:t>
+        <w:t xml:space="preserve">Největší množství mléka je možné koupit za průměrnou mzdu v oborech </w:t>
       </w:r>
       <w:proofErr w:type="gramStart"/>
       <w:r>
@@ -650,13 +614,7 @@
         </w:numPr>
       </w:pPr>
       <w:r>
-        <w:t xml:space="preserve">Nejmenší množství </w:t>
-      </w:r>
-      <w:r>
-        <w:t>chleba</w:t>
-      </w:r>
-      <w:r>
-        <w:t xml:space="preserve"> je možné koupit za průměrnou mzdu v oboru „Ubytování, stravování a pohostinství“, </w:t>
+        <w:t xml:space="preserve">Nejmenší množství chleba je možné koupit za průměrnou mzdu v oboru „Ubytování, stravování a pohostinství“, </w:t>
       </w:r>
       <w:r>
         <w:t>656 kg</w:t>
@@ -739,28 +697,98 @@
         <w:ind w:left="705"/>
       </w:pPr>
       <w:r>
-        <w:t xml:space="preserve">Nejpomaleji zdražuje </w:t>
-      </w:r>
-      <w:r>
-        <w:t>„Jakostní víno bílé“</w:t>
-      </w:r>
-      <w:r>
-        <w:t>, u kterého průměrná cena za sledované období vzrostla o 20,5</w:t>
-      </w:r>
-      <w:r>
-        <w:t xml:space="preserve"> </w:t>
-      </w:r>
-      <w:r>
-        <w:t>%, z 87,5 Kč v roce 2006 na 105,4 Kč v roce 2018.</w:t>
+        <w:t>Pro zodpovězení této otázky jsem sestavil dva dotazy:</w:t>
+      </w:r>
+    </w:p>
+    <w:p>
+      <w:pPr>
+        <w:pStyle w:val="ListParagraph"/>
+        <w:numPr>
+          <w:ilvl w:val="0"/>
+          <w:numId w:val="8"/>
+        </w:numPr>
+      </w:pPr>
+      <w:r>
+        <w:t>výsledkem prvního dotazu je zobrazení procentuálních meziročních změn cen jednotlivých kategorií potravin</w:t>
+      </w:r>
+    </w:p>
+    <w:p>
+      <w:pPr>
+        <w:pStyle w:val="ListParagraph"/>
+        <w:numPr>
+          <w:ilvl w:val="0"/>
+          <w:numId w:val="8"/>
+        </w:numPr>
+      </w:pPr>
+      <w:r>
+        <w:t xml:space="preserve">výsledkem </w:t>
+      </w:r>
+      <w:r>
+        <w:t>druhého</w:t>
+      </w:r>
+      <w:r>
+        <w:t xml:space="preserve"> dotazu je zobrazení </w:t>
+      </w:r>
+      <w:r>
+        <w:t xml:space="preserve">maximálních a minimálních hodnot, které dosahují </w:t>
+      </w:r>
+      <w:r>
+        <w:t xml:space="preserve">procentuální meziroční </w:t>
+      </w:r>
+      <w:r>
+        <w:t xml:space="preserve">změny dle </w:t>
+      </w:r>
+      <w:r>
+        <w:t>jednotlivých kategorií potravin</w:t>
+      </w:r>
+    </w:p>
+    <w:p>
+      <w:pPr>
+        <w:ind w:left="705"/>
+      </w:pPr>
+      <w:r>
+        <w:t>První výsledná tabulka je tedy detailní, zatímco druhá zobrazuje celkový trend přes jednotlivé kategorie potravin.</w:t>
+      </w:r>
+    </w:p>
+    <w:p>
+      <w:pPr>
+        <w:ind w:left="705"/>
+      </w:pPr>
+      <w:r>
+        <w:t xml:space="preserve">Z druhé tabulky lze odvodit, že nejnižší procentuální meziroční růst je možné hledat u kategorie potravin „Hovězí maso zadní bez kosti“, což potvrzuje také detailní tabulka. Tato kategorie potravin zaznamenala největší nárůst ceny v roce </w:t>
+      </w:r>
+      <w:proofErr w:type="gramStart"/>
+      <w:r>
+        <w:t>2011 – o</w:t>
+      </w:r>
+      <w:proofErr w:type="gramEnd"/>
+      <w:r>
+        <w:t xml:space="preserve"> 8,8%.</w:t>
       </w:r>
     </w:p>
     <w:p/>
     <w:p/>
+    <w:p/>
+    <w:p/>
+    <w:p/>
+    <w:p/>
+    <w:p/>
+    <w:p/>
+    <w:p/>
+    <w:p/>
+    <w:p/>
+    <w:p/>
+    <w:p/>
+    <w:p/>
+    <w:p/>
+    <w:p/>
+    <w:p/>
     <w:p>
       <w:pPr>
         <w:pStyle w:val="Heading2"/>
       </w:pPr>
       <w:r>
+        <w:lastRenderedPageBreak/>
         <w:t xml:space="preserve">Otázka 4: </w:t>
       </w:r>
       <w:r>
@@ -769,21 +797,137 @@
     </w:p>
     <w:p>
       <w:pPr>
+        <w:ind w:left="708"/>
+      </w:pPr>
+      <w:r>
+        <w:t>Tuto otázku jsem hodnotil ve smyslu meziročních změn, tedy letech, kdy došlo k poklesu mzdy nebo ceny, je výsledkem absolutní rozdíl, výsledky tedy zahrnují nejen růst, ale i pokles.</w:t>
+      </w:r>
+    </w:p>
+    <w:p>
+      <w:r>
+        <w:tab/>
+      </w:r>
+      <w:r>
+        <w:t>Pro nalezení odpovědi na tuto otázku jsem sestavil tři dotazy:</w:t>
+      </w:r>
+    </w:p>
+    <w:p>
+      <w:pPr>
+        <w:pStyle w:val="ListParagraph"/>
+        <w:numPr>
+          <w:ilvl w:val="0"/>
+          <w:numId w:val="8"/>
+        </w:numPr>
+      </w:pPr>
+      <w:r>
+        <w:t>první</w:t>
+      </w:r>
+      <w:r>
+        <w:t xml:space="preserve"> dotaz agregovaně zobrazí počet odvětví v daném roce, u kterých bylo dosaženo podmínky, že rozdíl mezi procentuálními meziročními změnami v platech a cenách je větší než </w:t>
+      </w:r>
+      <w:proofErr w:type="gramStart"/>
+      <w:r>
+        <w:t>10%</w:t>
+      </w:r>
+      <w:proofErr w:type="gramEnd"/>
+      <w:r>
+        <w:t>.</w:t>
+      </w:r>
+    </w:p>
+    <w:p>
+      <w:pPr>
+        <w:pStyle w:val="ListParagraph"/>
+        <w:numPr>
+          <w:ilvl w:val="0"/>
+          <w:numId w:val="8"/>
+        </w:numPr>
+      </w:pPr>
+      <w:r>
+        <w:t xml:space="preserve">výsledkem </w:t>
+      </w:r>
+      <w:r>
+        <w:t>druhého</w:t>
+      </w:r>
+      <w:r>
+        <w:t xml:space="preserve"> dotazu je tabulka, ze které lze vyčíst rozdíl mezi procentuální meziroční změnou platů v jednotlivých odvětvích a procentuální meziroční změnou cen jednotlivých kategorií potravin</w:t>
+      </w:r>
+    </w:p>
+    <w:p>
+      <w:pPr>
+        <w:pStyle w:val="ListParagraph"/>
+        <w:numPr>
+          <w:ilvl w:val="0"/>
+          <w:numId w:val="8"/>
+        </w:numPr>
+      </w:pPr>
+      <w:r>
+        <w:t>protože mě tato otázka dále zajímala i z jiného pohledu sestavil jsem dotaz, kde jsem zjišťoval rozdíly mezi platy a cenami, vyjádřenými spotřebitelským košem (hodnotou průměrné ceny produktu přes všechny kategorie potravin)</w:t>
+      </w:r>
+    </w:p>
+    <w:p>
+      <w:pPr>
         <w:ind w:left="705"/>
       </w:pPr>
       <w:r>
-        <w:t xml:space="preserve">Pro nalezení odpovědi na tuto otázku jsem spojil ceny potravin do spotřebitelského koše a získal z nich průměr jako „cenu za průměrnou potravinu“. Následně jsem porovnal </w:t>
-      </w:r>
-      <w:proofErr w:type="spellStart"/>
-      <w:r>
-        <w:t>procenutální</w:t>
-      </w:r>
-      <w:proofErr w:type="spellEnd"/>
-      <w:r>
-        <w:t xml:space="preserve"> změny těchto průměrů</w:t>
-      </w:r>
-      <w:r>
-        <w:t xml:space="preserve"> s růstem mezd pro jednotlivá odvětví.</w:t>
+        <w:t xml:space="preserve">Pro zodpovězení otázky jsem nejprve prostudoval výsledek dotazu 3, zjistil jsem, </w:t>
+      </w:r>
+      <w:r>
+        <w:rPr>
+          <w:b/>
+          <w:bCs/>
+        </w:rPr>
+        <w:t xml:space="preserve">že neexistuje rok, kde by meziroční </w:t>
+      </w:r>
+      <w:r>
+        <w:rPr>
+          <w:b/>
+          <w:bCs/>
+        </w:rPr>
+        <w:t>rozdíl</w:t>
+      </w:r>
+      <w:r>
+        <w:t xml:space="preserve"> mezi změnou platu v některém o</w:t>
+      </w:r>
+      <w:r>
+        <w:t>dvětví</w:t>
+      </w:r>
+      <w:r>
+        <w:t xml:space="preserve"> a změnou ceny některé kategorie potravin </w:t>
+      </w:r>
+      <w:r>
+        <w:rPr>
+          <w:b/>
+          <w:bCs/>
+        </w:rPr>
+        <w:t xml:space="preserve">byl menší než </w:t>
+      </w:r>
+      <w:proofErr w:type="gramStart"/>
+      <w:r>
+        <w:rPr>
+          <w:b/>
+          <w:bCs/>
+        </w:rPr>
+        <w:t>10%</w:t>
+      </w:r>
+      <w:proofErr w:type="gramEnd"/>
+      <w:r>
+        <w:rPr>
+          <w:b/>
+          <w:bCs/>
+        </w:rPr>
+        <w:t xml:space="preserve">, </w:t>
+      </w:r>
+      <w:r>
+        <w:t>tedy v každém roce</w:t>
+      </w:r>
+      <w:r>
+        <w:t xml:space="preserve"> </w:t>
+      </w:r>
+      <w:r>
+        <w:t xml:space="preserve">jsou nějaké záznamy, kdy je podmínka „&gt; 10%“ splněna. </w:t>
+      </w:r>
+      <w:r>
+        <w:t xml:space="preserve">Nejmenší množství takových záznamů přes odvětví jsem zaznamenal v roce 2012. </w:t>
       </w:r>
     </w:p>
     <w:p>
@@ -791,44 +935,96 @@
         <w:ind w:left="705"/>
       </w:pPr>
       <w:r>
-        <w:t>Z výsledné tabulky lze vyčíst, že rokem, kdy ve sledovaném období (</w:t>
+        <w:t xml:space="preserve">Následně jsem sestavil dva dotazy, jejichž výsledkem je zobrazení kombinací odvětví a cenových kategorií v roce 2012, zjistil jsem, že </w:t>
+      </w:r>
+      <w:r>
+        <w:t xml:space="preserve">k překročení zvolené úrovně </w:t>
       </w:r>
       <w:proofErr w:type="gramStart"/>
       <w:r>
-        <w:t>2006 – 2018</w:t>
+        <w:t>rozdílu &gt;</w:t>
       </w:r>
       <w:proofErr w:type="gramEnd"/>
       <w:r>
-        <w:t xml:space="preserve">) byl největší rozdíl mezi nárůstem cen potravin (vyjádřených cenou průměrné potraviny) a růstem mezd v roce 2009. </w:t>
-      </w:r>
-      <w:r>
-        <w:t xml:space="preserve">V tomto roce rozdíl přes 10 % nezaznamenaly pouze obory „Velkoobchod, maloobchod; opravy a údržba motorových vozidel“, „Zemědělství, lesnictví a rybářství“, Ubytování, stravování a pohostinství“ a „Těžba a dobývání“. Naopak největší rozdíl byl v oboru „Výroba a rozvod elektřiny, plynu, tepla a </w:t>
-      </w:r>
-      <w:proofErr w:type="spellStart"/>
-      <w:r>
-        <w:t>klimatiz</w:t>
-      </w:r>
-      <w:proofErr w:type="spellEnd"/>
-      <w:r>
-        <w:t>. vzduchu“.</w:t>
-      </w:r>
-    </w:p>
-    <w:p/>
+        <w:t xml:space="preserve"> 10% došlo u 118 záznamů, zatímco rozdíl do 10% byl zaznamenán v 376 případech.</w:t>
+      </w:r>
+    </w:p>
+    <w:p>
+      <w:pPr>
+        <w:ind w:left="705"/>
+      </w:pPr>
+      <w:r>
+        <w:t>Pokud bych měl hodnotit tuto otázku optikou spotřebitelského koše</w:t>
+      </w:r>
+      <w:r>
+        <w:t>, tedy idealizované ceny průměrné cenové kategorie</w:t>
+      </w:r>
+      <w:r>
+        <w:t>, pak z</w:t>
+      </w:r>
+      <w:r>
+        <w:t> </w:t>
+      </w:r>
+      <w:r>
+        <w:t>výsledku</w:t>
+      </w:r>
+      <w:r>
+        <w:t xml:space="preserve"> </w:t>
+      </w:r>
+      <w:r>
+        <w:t>dotazu</w:t>
+      </w:r>
+      <w:r>
+        <w:t xml:space="preserve"> lze vyčíst, že definovaná podmínka růstu byla splněna pouze v letech 2008, 2009, 2013 a 2018.</w:t>
+      </w:r>
+    </w:p>
+    <w:p>
+      <w:pPr>
+        <w:ind w:left="705"/>
+      </w:pPr>
+    </w:p>
+    <w:p>
+      <w:pPr>
+        <w:ind w:left="705"/>
+      </w:pPr>
+    </w:p>
+    <w:p>
+      <w:pPr>
+        <w:ind w:left="705"/>
+      </w:pPr>
+    </w:p>
+    <w:p>
+      <w:pPr>
+        <w:ind w:left="705"/>
+      </w:pPr>
+    </w:p>
+    <w:p>
+      <w:pPr>
+        <w:ind w:left="705"/>
+      </w:pPr>
+    </w:p>
+    <w:p>
+      <w:pPr>
+        <w:ind w:left="705"/>
+      </w:pPr>
+    </w:p>
+    <w:p>
+      <w:pPr>
+        <w:ind w:left="705"/>
+      </w:pPr>
+    </w:p>
+    <w:p>
+      <w:pPr>
+        <w:ind w:left="705"/>
+      </w:pPr>
+    </w:p>
     <w:p>
       <w:pPr>
         <w:pStyle w:val="Heading2"/>
       </w:pPr>
       <w:r>
-        <w:t xml:space="preserve">Otázka 5: </w:t>
-      </w:r>
-      <w:r>
-        <w:t>Má výška HDP vliv na změny ve mzdách a cenách potravin? Neboli, pokud HDP vzroste výrazněji v jednom roce, projeví se to na cenách potravin či mzdách ve stejném nebo nás</w:t>
-      </w:r>
-      <w:r>
-        <w:t>le</w:t>
-      </w:r>
-      <w:r>
-        <w:t>dujícím roce výraznějším růstem?</w:t>
+        <w:lastRenderedPageBreak/>
+        <w:t>Otázka 5: Má výška HDP vliv na změny ve mzdách a cenách potravin? Neboli, pokud HDP vzroste výrazněji v jednom roce, projeví se to na cenách potravin či mzdách ve stejném nebo následujícím roce výraznějším růstem?</w:t>
       </w:r>
     </w:p>
     <w:p>
@@ -1378,6 +1574,118 @@
     </w:lvl>
   </w:abstractNum>
   <w:abstractNum w:abstractNumId="4" w15:restartNumberingAfterBreak="0">
+    <w:nsid w:val="27675A60"/>
+    <w:multiLevelType w:val="hybridMultilevel"/>
+    <w:tmpl w:val="AB42B3DA"/>
+    <w:lvl w:ilvl="0" w:tplc="11CC4522">
+      <w:numFmt w:val="bullet"/>
+      <w:lvlText w:val="-"/>
+      <w:lvlJc w:val="left"/>
+      <w:pPr>
+        <w:ind w:left="1065" w:hanging="360"/>
+      </w:pPr>
+      <w:rPr>
+        <w:rFonts w:ascii="Calibri" w:eastAsiaTheme="minorHAnsi" w:hAnsi="Calibri" w:cs="Calibri" w:hint="default"/>
+      </w:rPr>
+    </w:lvl>
+    <w:lvl w:ilvl="1" w:tplc="04050003" w:tentative="1">
+      <w:start w:val="1"/>
+      <w:numFmt w:val="bullet"/>
+      <w:lvlText w:val="o"/>
+      <w:lvlJc w:val="left"/>
+      <w:pPr>
+        <w:ind w:left="1785" w:hanging="360"/>
+      </w:pPr>
+      <w:rPr>
+        <w:rFonts w:ascii="Courier New" w:hAnsi="Courier New" w:cs="Courier New" w:hint="default"/>
+      </w:rPr>
+    </w:lvl>
+    <w:lvl w:ilvl="2" w:tplc="04050005" w:tentative="1">
+      <w:start w:val="1"/>
+      <w:numFmt w:val="bullet"/>
+      <w:lvlText w:val=""/>
+      <w:lvlJc w:val="left"/>
+      <w:pPr>
+        <w:ind w:left="2505" w:hanging="360"/>
+      </w:pPr>
+      <w:rPr>
+        <w:rFonts w:ascii="Wingdings" w:hAnsi="Wingdings" w:hint="default"/>
+      </w:rPr>
+    </w:lvl>
+    <w:lvl w:ilvl="3" w:tplc="04050001" w:tentative="1">
+      <w:start w:val="1"/>
+      <w:numFmt w:val="bullet"/>
+      <w:lvlText w:val=""/>
+      <w:lvlJc w:val="left"/>
+      <w:pPr>
+        <w:ind w:left="3225" w:hanging="360"/>
+      </w:pPr>
+      <w:rPr>
+        <w:rFonts w:ascii="Symbol" w:hAnsi="Symbol" w:hint="default"/>
+      </w:rPr>
+    </w:lvl>
+    <w:lvl w:ilvl="4" w:tplc="04050003" w:tentative="1">
+      <w:start w:val="1"/>
+      <w:numFmt w:val="bullet"/>
+      <w:lvlText w:val="o"/>
+      <w:lvlJc w:val="left"/>
+      <w:pPr>
+        <w:ind w:left="3945" w:hanging="360"/>
+      </w:pPr>
+      <w:rPr>
+        <w:rFonts w:ascii="Courier New" w:hAnsi="Courier New" w:cs="Courier New" w:hint="default"/>
+      </w:rPr>
+    </w:lvl>
+    <w:lvl w:ilvl="5" w:tplc="04050005" w:tentative="1">
+      <w:start w:val="1"/>
+      <w:numFmt w:val="bullet"/>
+      <w:lvlText w:val=""/>
+      <w:lvlJc w:val="left"/>
+      <w:pPr>
+        <w:ind w:left="4665" w:hanging="360"/>
+      </w:pPr>
+      <w:rPr>
+        <w:rFonts w:ascii="Wingdings" w:hAnsi="Wingdings" w:hint="default"/>
+      </w:rPr>
+    </w:lvl>
+    <w:lvl w:ilvl="6" w:tplc="04050001" w:tentative="1">
+      <w:start w:val="1"/>
+      <w:numFmt w:val="bullet"/>
+      <w:lvlText w:val=""/>
+      <w:lvlJc w:val="left"/>
+      <w:pPr>
+        <w:ind w:left="5385" w:hanging="360"/>
+      </w:pPr>
+      <w:rPr>
+        <w:rFonts w:ascii="Symbol" w:hAnsi="Symbol" w:hint="default"/>
+      </w:rPr>
+    </w:lvl>
+    <w:lvl w:ilvl="7" w:tplc="04050003" w:tentative="1">
+      <w:start w:val="1"/>
+      <w:numFmt w:val="bullet"/>
+      <w:lvlText w:val="o"/>
+      <w:lvlJc w:val="left"/>
+      <w:pPr>
+        <w:ind w:left="6105" w:hanging="360"/>
+      </w:pPr>
+      <w:rPr>
+        <w:rFonts w:ascii="Courier New" w:hAnsi="Courier New" w:cs="Courier New" w:hint="default"/>
+      </w:rPr>
+    </w:lvl>
+    <w:lvl w:ilvl="8" w:tplc="04050005" w:tentative="1">
+      <w:start w:val="1"/>
+      <w:numFmt w:val="bullet"/>
+      <w:lvlText w:val=""/>
+      <w:lvlJc w:val="left"/>
+      <w:pPr>
+        <w:ind w:left="6825" w:hanging="360"/>
+      </w:pPr>
+      <w:rPr>
+        <w:rFonts w:ascii="Wingdings" w:hAnsi="Wingdings" w:hint="default"/>
+      </w:rPr>
+    </w:lvl>
+  </w:abstractNum>
+  <w:abstractNum w:abstractNumId="5" w15:restartNumberingAfterBreak="0">
     <w:nsid w:val="31751EEE"/>
     <w:multiLevelType w:val="hybridMultilevel"/>
     <w:tmpl w:val="8A0C63A4"/>
@@ -1490,7 +1798,7 @@
       </w:rPr>
     </w:lvl>
   </w:abstractNum>
-  <w:abstractNum w:abstractNumId="5" w15:restartNumberingAfterBreak="0">
+  <w:abstractNum w:abstractNumId="6" w15:restartNumberingAfterBreak="0">
     <w:nsid w:val="5A165A3C"/>
     <w:multiLevelType w:val="hybridMultilevel"/>
     <w:tmpl w:val="02109F20"/>
@@ -1603,7 +1911,7 @@
       </w:rPr>
     </w:lvl>
   </w:abstractNum>
-  <w:abstractNum w:abstractNumId="6" w15:restartNumberingAfterBreak="0">
+  <w:abstractNum w:abstractNumId="7" w15:restartNumberingAfterBreak="0">
     <w:nsid w:val="69007D08"/>
     <w:multiLevelType w:val="hybridMultilevel"/>
     <w:tmpl w:val="F710C186"/>
@@ -1723,19 +2031,22 @@
     <w:abstractNumId w:val="3"/>
   </w:num>
   <w:num w:numId="3" w16cid:durableId="880098340">
-    <w:abstractNumId w:val="6"/>
+    <w:abstractNumId w:val="7"/>
   </w:num>
   <w:num w:numId="4" w16cid:durableId="437917470">
     <w:abstractNumId w:val="0"/>
   </w:num>
   <w:num w:numId="5" w16cid:durableId="1205100375">
-    <w:abstractNumId w:val="5"/>
+    <w:abstractNumId w:val="6"/>
   </w:num>
   <w:num w:numId="6" w16cid:durableId="1506549128">
-    <w:abstractNumId w:val="4"/>
+    <w:abstractNumId w:val="5"/>
   </w:num>
   <w:num w:numId="7" w16cid:durableId="1867595763">
     <w:abstractNumId w:val="1"/>
+  </w:num>
+  <w:num w:numId="8" w16cid:durableId="2084182564">
+    <w:abstractNumId w:val="4"/>
   </w:num>
 </w:numbering>
 </file>
@@ -2213,6 +2524,7 @@
   <w:style w:type="character" w:default="1" w:styleId="DefaultParagraphFont">
     <w:name w:val="Default Paragraph Font"/>
     <w:uiPriority w:val="1"/>
+    <w:semiHidden/>
     <w:unhideWhenUsed/>
   </w:style>
   <w:style w:type="table" w:default="1" w:styleId="TableNormal">

</xml_diff>

<commit_message>
Project 1 - update. Updated final tables, there was a mistake in average price. Modified task 3. Modified Report.
</commit_message>
<xml_diff>
--- a/Project1_SQL_report.docx
+++ b/Project1_SQL_report.docx
@@ -4,7 +4,7 @@
   <w:body>
     <w:p>
       <w:pPr>
-        <w:pStyle w:val="Heading1"/>
+        <w:pStyle w:val="Nadpis1"/>
         <w:jc w:val="center"/>
       </w:pPr>
       <w:r>
@@ -20,7 +20,7 @@
     <w:p/>
     <w:p>
       <w:pPr>
-        <w:pStyle w:val="Heading2"/>
+        <w:pStyle w:val="Nadpis2"/>
         <w:jc w:val="center"/>
       </w:pPr>
       <w:r>
@@ -30,7 +30,7 @@
     <w:p/>
     <w:p>
       <w:pPr>
-        <w:pStyle w:val="Heading2"/>
+        <w:pStyle w:val="Nadpis2"/>
       </w:pPr>
       <w:r>
         <w:t>Výzkumné otázky</w:t>
@@ -38,7 +38,7 @@
     </w:p>
     <w:p>
       <w:pPr>
-        <w:pStyle w:val="ListParagraph"/>
+        <w:pStyle w:val="Odstavecseseznamem"/>
         <w:numPr>
           <w:ilvl w:val="0"/>
           <w:numId w:val="1"/>
@@ -50,7 +50,7 @@
     </w:p>
     <w:p>
       <w:pPr>
-        <w:pStyle w:val="ListParagraph"/>
+        <w:pStyle w:val="Odstavecseseznamem"/>
         <w:numPr>
           <w:ilvl w:val="0"/>
           <w:numId w:val="1"/>
@@ -62,7 +62,7 @@
     </w:p>
     <w:p>
       <w:pPr>
-        <w:pStyle w:val="ListParagraph"/>
+        <w:pStyle w:val="Odstavecseseznamem"/>
         <w:numPr>
           <w:ilvl w:val="0"/>
           <w:numId w:val="1"/>
@@ -74,7 +74,7 @@
     </w:p>
     <w:p>
       <w:pPr>
-        <w:pStyle w:val="ListParagraph"/>
+        <w:pStyle w:val="Odstavecseseznamem"/>
         <w:numPr>
           <w:ilvl w:val="0"/>
           <w:numId w:val="1"/>
@@ -86,7 +86,7 @@
     </w:p>
     <w:p>
       <w:pPr>
-        <w:pStyle w:val="ListParagraph"/>
+        <w:pStyle w:val="Odstavecseseznamem"/>
         <w:numPr>
           <w:ilvl w:val="0"/>
           <w:numId w:val="1"/>
@@ -124,7 +124,7 @@
       <w:proofErr w:type="spellStart"/>
       <w:r>
         <w:rPr>
-          <w:rStyle w:val="SubtleEmphasis"/>
+          <w:rStyle w:val="Zdraznnjemn"/>
         </w:rPr>
         <w:t>t_Lubos_Polak_project_SQL_primary_final</w:t>
       </w:r>
@@ -143,7 +143,7 @@
       <w:proofErr w:type="spellStart"/>
       <w:r>
         <w:rPr>
-          <w:rStyle w:val="SubtleEmphasis"/>
+          <w:rStyle w:val="Zdraznnjemn"/>
         </w:rPr>
         <w:t>t_Lubos_Polak_project_SQL_secondary_final</w:t>
       </w:r>
@@ -172,7 +172,7 @@
     <w:p/>
     <w:p>
       <w:pPr>
-        <w:pStyle w:val="Heading2"/>
+        <w:pStyle w:val="Nadpis2"/>
       </w:pPr>
       <w:r>
         <w:t>Zdroje dat pro tvorbu tabulek:</w:t>
@@ -203,7 +203,7 @@
     </w:p>
     <w:p>
       <w:pPr>
-        <w:pStyle w:val="ListParagraph"/>
+        <w:pStyle w:val="Odstavecseseznamem"/>
         <w:numPr>
           <w:ilvl w:val="0"/>
           <w:numId w:val="2"/>
@@ -212,7 +212,7 @@
       <w:proofErr w:type="spellStart"/>
       <w:r>
         <w:rPr>
-          <w:rStyle w:val="SubtleEmphasis"/>
+          <w:rStyle w:val="Zdraznnjemn"/>
         </w:rPr>
         <w:t>czechia_payroll</w:t>
       </w:r>
@@ -223,7 +223,7 @@
     </w:p>
     <w:p>
       <w:pPr>
-        <w:pStyle w:val="ListParagraph"/>
+        <w:pStyle w:val="Odstavecseseznamem"/>
         <w:numPr>
           <w:ilvl w:val="0"/>
           <w:numId w:val="2"/>
@@ -232,7 +232,7 @@
       <w:proofErr w:type="spellStart"/>
       <w:r>
         <w:rPr>
-          <w:rStyle w:val="SubtleEmphasis"/>
+          <w:rStyle w:val="Zdraznnjemn"/>
         </w:rPr>
         <w:t>czechia_payroll_calculation</w:t>
       </w:r>
@@ -243,7 +243,7 @@
     </w:p>
     <w:p>
       <w:pPr>
-        <w:pStyle w:val="ListParagraph"/>
+        <w:pStyle w:val="Odstavecseseznamem"/>
         <w:numPr>
           <w:ilvl w:val="0"/>
           <w:numId w:val="2"/>
@@ -252,7 +252,7 @@
       <w:proofErr w:type="spellStart"/>
       <w:r>
         <w:rPr>
-          <w:rStyle w:val="IntenseEmphasis"/>
+          <w:rStyle w:val="Zdraznnintenzivn"/>
         </w:rPr>
         <w:t>czechia_payroll_industry_branch</w:t>
       </w:r>
@@ -263,7 +263,7 @@
     </w:p>
     <w:p>
       <w:pPr>
-        <w:pStyle w:val="ListParagraph"/>
+        <w:pStyle w:val="Odstavecseseznamem"/>
         <w:numPr>
           <w:ilvl w:val="0"/>
           <w:numId w:val="2"/>
@@ -272,7 +272,7 @@
       <w:proofErr w:type="spellStart"/>
       <w:r>
         <w:rPr>
-          <w:rStyle w:val="IntenseEmphasis"/>
+          <w:rStyle w:val="Zdraznnintenzivn"/>
         </w:rPr>
         <w:t>czechia_payroll_unit</w:t>
       </w:r>
@@ -283,7 +283,7 @@
     </w:p>
     <w:p>
       <w:pPr>
-        <w:pStyle w:val="ListParagraph"/>
+        <w:pStyle w:val="Odstavecseseznamem"/>
         <w:numPr>
           <w:ilvl w:val="0"/>
           <w:numId w:val="2"/>
@@ -292,7 +292,7 @@
       <w:proofErr w:type="spellStart"/>
       <w:r>
         <w:rPr>
-          <w:rStyle w:val="IntenseEmphasis"/>
+          <w:rStyle w:val="Zdraznnintenzivn"/>
         </w:rPr>
         <w:t>czechia_payroll_value_type</w:t>
       </w:r>
@@ -303,7 +303,7 @@
     </w:p>
     <w:p>
       <w:pPr>
-        <w:pStyle w:val="ListParagraph"/>
+        <w:pStyle w:val="Odstavecseseznamem"/>
         <w:numPr>
           <w:ilvl w:val="0"/>
           <w:numId w:val="2"/>
@@ -312,7 +312,7 @@
       <w:proofErr w:type="spellStart"/>
       <w:r>
         <w:rPr>
-          <w:rStyle w:val="IntenseEmphasis"/>
+          <w:rStyle w:val="Zdraznnintenzivn"/>
         </w:rPr>
         <w:t>czechia_price</w:t>
       </w:r>
@@ -323,7 +323,7 @@
     </w:p>
     <w:p>
       <w:pPr>
-        <w:pStyle w:val="ListParagraph"/>
+        <w:pStyle w:val="Odstavecseseznamem"/>
         <w:numPr>
           <w:ilvl w:val="0"/>
           <w:numId w:val="2"/>
@@ -332,7 +332,7 @@
       <w:proofErr w:type="spellStart"/>
       <w:r>
         <w:rPr>
-          <w:rStyle w:val="IntenseEmphasis"/>
+          <w:rStyle w:val="Zdraznnintenzivn"/>
         </w:rPr>
         <w:t>czechia_price_category</w:t>
       </w:r>
@@ -343,7 +343,7 @@
     </w:p>
     <w:p>
       <w:pPr>
-        <w:pStyle w:val="ListParagraph"/>
+        <w:pStyle w:val="Odstavecseseznamem"/>
         <w:numPr>
           <w:ilvl w:val="0"/>
           <w:numId w:val="2"/>
@@ -353,7 +353,7 @@
       <w:proofErr w:type="gramStart"/>
       <w:r>
         <w:rPr>
-          <w:rStyle w:val="SubtleEmphasis"/>
+          <w:rStyle w:val="Zdraznnjemn"/>
         </w:rPr>
         <w:t>countries</w:t>
       </w:r>
@@ -368,7 +368,7 @@
     </w:p>
     <w:p>
       <w:pPr>
-        <w:pStyle w:val="ListParagraph"/>
+        <w:pStyle w:val="Odstavecseseznamem"/>
         <w:numPr>
           <w:ilvl w:val="0"/>
           <w:numId w:val="2"/>
@@ -378,7 +378,7 @@
       <w:proofErr w:type="gramStart"/>
       <w:r>
         <w:rPr>
-          <w:rStyle w:val="IntenseEmphasis"/>
+          <w:rStyle w:val="Zdraznnintenzivn"/>
         </w:rPr>
         <w:t>economies</w:t>
       </w:r>
@@ -393,7 +393,7 @@
     </w:p>
     <w:p>
       <w:pPr>
-        <w:pStyle w:val="Heading2"/>
+        <w:pStyle w:val="Nadpis2"/>
       </w:pPr>
       <w:r>
         <w:lastRenderedPageBreak/>
@@ -423,7 +423,7 @@
     </w:p>
     <w:p>
       <w:pPr>
-        <w:pStyle w:val="ListParagraph"/>
+        <w:pStyle w:val="Odstavecseseznamem"/>
         <w:numPr>
           <w:ilvl w:val="0"/>
           <w:numId w:val="5"/>
@@ -441,7 +441,7 @@
     </w:p>
     <w:p>
       <w:pPr>
-        <w:pStyle w:val="ListParagraph"/>
+        <w:pStyle w:val="Odstavecseseznamem"/>
         <w:numPr>
           <w:ilvl w:val="0"/>
           <w:numId w:val="5"/>
@@ -482,7 +482,7 @@
     </w:p>
     <w:p>
       <w:pPr>
-        <w:pStyle w:val="ListParagraph"/>
+        <w:pStyle w:val="Odstavecseseznamem"/>
         <w:numPr>
           <w:ilvl w:val="0"/>
           <w:numId w:val="5"/>
@@ -506,7 +506,7 @@
     </w:p>
     <w:p>
       <w:pPr>
-        <w:pStyle w:val="ListParagraph"/>
+        <w:pStyle w:val="Odstavecseseznamem"/>
         <w:numPr>
           <w:ilvl w:val="0"/>
           <w:numId w:val="5"/>
@@ -531,7 +531,7 @@
     </w:p>
     <w:p>
       <w:pPr>
-        <w:pStyle w:val="Heading2"/>
+        <w:pStyle w:val="Nadpis2"/>
       </w:pPr>
       <w:r>
         <w:t xml:space="preserve">Otázka 2: </w:t>
@@ -560,14 +560,26 @@
     </w:p>
     <w:p>
       <w:pPr>
-        <w:pStyle w:val="ListParagraph"/>
+        <w:pStyle w:val="Odstavecseseznamem"/>
         <w:numPr>
           <w:ilvl w:val="0"/>
           <w:numId w:val="6"/>
         </w:numPr>
       </w:pPr>
       <w:r>
-        <w:t>Nejmenší množství mléka je možné koupit za průměrnou mzdu v oboru „Ubytování, stravování a pohostinství“, 791 litrů v roce 2006 a 954 litrů v roce 2018</w:t>
+        <w:t>Nejmenší množství mléka je možné koupit za průměrnou mzdu v oboru „Ubytování, stravování a pohostinství“, 7</w:t>
+      </w:r>
+      <w:r>
+        <w:t>69</w:t>
+      </w:r>
+      <w:r>
+        <w:t xml:space="preserve"> litrů v roce 2006 a 9</w:t>
+      </w:r>
+      <w:r>
+        <w:t>22</w:t>
+      </w:r>
+      <w:r>
+        <w:t xml:space="preserve"> litrů v roce 2018</w:t>
       </w:r>
       <w:r>
         <w:t>.</w:t>
@@ -575,7 +587,7 @@
     </w:p>
     <w:p>
       <w:pPr>
-        <w:pStyle w:val="ListParagraph"/>
+        <w:pStyle w:val="Odstavecseseznamem"/>
         <w:numPr>
           <w:ilvl w:val="0"/>
           <w:numId w:val="6"/>
@@ -593,7 +605,31 @@
       </w:r>
       <w:proofErr w:type="gramEnd"/>
       <w:r>
-        <w:t>Informační a komunikační činnosti“, 2489 litrů v roce 2006 a 2897 litrů v roce 2018, dále v  „Peněžnictví a pojišťovnictví“ 2803 litrů v roce 2006 a 2785 litrů v roce 2018.</w:t>
+        <w:t>Informační a komunikační činnosti“, 24</w:t>
+      </w:r>
+      <w:r>
+        <w:t>20</w:t>
+      </w:r>
+      <w:r>
+        <w:t xml:space="preserve"> litrů v roce 2006 a 2</w:t>
+      </w:r>
+      <w:r>
+        <w:t>799</w:t>
+      </w:r>
+      <w:r>
+        <w:t xml:space="preserve"> litrů v roce 2018, dále v  „Peněžnictví a pojišťovnictví“ 2</w:t>
+      </w:r>
+      <w:r>
+        <w:t>726</w:t>
+      </w:r>
+      <w:r>
+        <w:t xml:space="preserve"> litrů v roce 2006 a 2</w:t>
+      </w:r>
+      <w:r>
+        <w:t>691</w:t>
+      </w:r>
+      <w:r>
+        <w:t xml:space="preserve"> litrů v roce 2018.</w:t>
       </w:r>
     </w:p>
     <w:p/>
@@ -607,7 +643,7 @@
     </w:p>
     <w:p>
       <w:pPr>
-        <w:pStyle w:val="ListParagraph"/>
+        <w:pStyle w:val="Odstavecseseznamem"/>
         <w:numPr>
           <w:ilvl w:val="0"/>
           <w:numId w:val="7"/>
@@ -617,13 +653,25 @@
         <w:t xml:space="preserve">Nejmenší množství chleba je možné koupit za průměrnou mzdu v oboru „Ubytování, stravování a pohostinství“, </w:t>
       </w:r>
       <w:r>
-        <w:t>656 kg</w:t>
+        <w:t>6</w:t>
+      </w:r>
+      <w:r>
+        <w:t>89</w:t>
+      </w:r>
+      <w:r>
+        <w:t xml:space="preserve"> kg</w:t>
       </w:r>
       <w:r>
         <w:t xml:space="preserve"> v roce 2006 a </w:t>
       </w:r>
       <w:r>
-        <w:t>752 kg</w:t>
+        <w:t>75</w:t>
+      </w:r>
+      <w:r>
+        <w:t>4</w:t>
+      </w:r>
+      <w:r>
+        <w:t xml:space="preserve"> kg</w:t>
       </w:r>
       <w:r>
         <w:t xml:space="preserve"> v roce 2018.</w:t>
@@ -631,7 +679,7 @@
     </w:p>
     <w:p>
       <w:pPr>
-        <w:pStyle w:val="ListParagraph"/>
+        <w:pStyle w:val="Odstavecseseznamem"/>
         <w:numPr>
           <w:ilvl w:val="0"/>
           <w:numId w:val="7"/>
@@ -649,25 +697,49 @@
         <w:t xml:space="preserve">Informační a komunikační činnosti“, </w:t>
       </w:r>
       <w:r>
-        <w:t>2063 kg</w:t>
+        <w:t>2</w:t>
+      </w:r>
+      <w:r>
+        <w:t>167</w:t>
+      </w:r>
+      <w:r>
+        <w:t xml:space="preserve"> kg</w:t>
       </w:r>
       <w:r>
         <w:t xml:space="preserve"> v roce 2006 a </w:t>
       </w:r>
       <w:r>
-        <w:t>2282 kg</w:t>
+        <w:t>228</w:t>
+      </w:r>
+      <w:r>
+        <w:t>9</w:t>
+      </w:r>
+      <w:r>
+        <w:t xml:space="preserve"> kg</w:t>
       </w:r>
       <w:r>
         <w:t xml:space="preserve"> v roce 2018, dále v  „Peněžnictví a pojišťovnictví“ </w:t>
       </w:r>
       <w:r>
-        <w:t>2323 kg</w:t>
+        <w:t>2</w:t>
+      </w:r>
+      <w:r>
+        <w:t>441</w:t>
+      </w:r>
+      <w:r>
+        <w:t xml:space="preserve"> kg</w:t>
       </w:r>
       <w:r>
         <w:t xml:space="preserve"> v roce 2006 a </w:t>
       </w:r>
       <w:r>
-        <w:t>2194 kg</w:t>
+        <w:t>2</w:t>
+      </w:r>
+      <w:r>
+        <w:t>201</w:t>
+      </w:r>
+      <w:r>
+        <w:t xml:space="preserve"> kg</w:t>
       </w:r>
       <w:r>
         <w:t xml:space="preserve"> v roce 2018.</w:t>
@@ -676,7 +748,7 @@
     <w:p/>
     <w:p>
       <w:pPr>
-        <w:pStyle w:val="Heading2"/>
+        <w:pStyle w:val="Nadpis2"/>
       </w:pPr>
       <w:r>
         <w:lastRenderedPageBreak/>
@@ -692,78 +764,182 @@
         <w:t>centuální meziroční nárůst)?</w:t>
       </w:r>
     </w:p>
-    <w:p>
-      <w:pPr>
-        <w:ind w:left="705"/>
-      </w:pPr>
-      <w:r>
-        <w:t>Pro zodpovězení této otázky jsem sestavil dva dotazy:</w:t>
-      </w:r>
-    </w:p>
-    <w:p>
-      <w:pPr>
-        <w:pStyle w:val="ListParagraph"/>
+    <w:p/>
+    <w:p>
+      <w:r>
+        <w:t>Po prozkoumání zdrojových dat jsem zjistil, že minimálně jedna kategorie potravin nemá údaje přes celé zkoumané období. Sestavil jsem proto dotaz, ve kterém jsem zjišťoval, kolik údajů je pro každou kategorii k dispozici. Výsledkem je, že</w:t>
+      </w:r>
+      <w:r>
+        <w:t xml:space="preserve"> existuje</w:t>
+      </w:r>
+      <w:r>
+        <w:t xml:space="preserve"> pouze jedna kategorie potravin – „Jakostní víno bílé</w:t>
+      </w:r>
+      <w:proofErr w:type="gramStart"/>
+      <w:r>
+        <w:t xml:space="preserve">“ </w:t>
+      </w:r>
+      <w:r>
+        <w:t>,</w:t>
+      </w:r>
+      <w:proofErr w:type="gramEnd"/>
+      <w:r>
+        <w:t xml:space="preserve"> která </w:t>
+      </w:r>
+      <w:r>
+        <w:t>má údaje pouze pro část zkoumaného období</w:t>
+      </w:r>
+      <w:r>
+        <w:t xml:space="preserve"> (2015 – 2018)</w:t>
+      </w:r>
+      <w:r>
+        <w:t>. Z tohoto důvodu jsem ji vyřadil z dalšího zkoumání.</w:t>
+      </w:r>
+    </w:p>
+    <w:p>
+      <w:r>
+        <w:t>Pro zjištění odpovědi na tuto otázku jsem vytvořil pohled a následně dotaz</w:t>
+      </w:r>
+      <w:r>
+        <w:t>, který vrací informace o:</w:t>
+      </w:r>
+    </w:p>
+    <w:p>
+      <w:pPr>
+        <w:pStyle w:val="Odstavecseseznamem"/>
         <w:numPr>
           <w:ilvl w:val="0"/>
-          <w:numId w:val="8"/>
+          <w:numId w:val="10"/>
         </w:numPr>
       </w:pPr>
       <w:r>
-        <w:t>výsledkem prvního dotazu je zobrazení procentuálních meziročních změn cen jednotlivých kategorií potravin</w:t>
-      </w:r>
-    </w:p>
-    <w:p>
-      <w:pPr>
-        <w:pStyle w:val="ListParagraph"/>
+        <w:t>rozdílu minimálního a maximálního meziročního procentuálního růstu pro každou kategorii potravin</w:t>
+      </w:r>
+      <w:r>
+        <w:t xml:space="preserve"> (sloupec rozdílů: </w:t>
+      </w:r>
+      <w:proofErr w:type="spellStart"/>
+      <w:r>
+        <w:t>max_difference</w:t>
+      </w:r>
+      <w:proofErr w:type="spellEnd"/>
+      <w:r>
+        <w:t>)</w:t>
+      </w:r>
+    </w:p>
+    <w:p>
+      <w:pPr>
+        <w:pStyle w:val="Odstavecseseznamem"/>
         <w:numPr>
           <w:ilvl w:val="0"/>
-          <w:numId w:val="8"/>
+          <w:numId w:val="9"/>
         </w:numPr>
       </w:pPr>
       <w:r>
-        <w:t xml:space="preserve">výsledkem </w:t>
-      </w:r>
-      <w:r>
-        <w:t>druhého</w:t>
-      </w:r>
-      <w:r>
-        <w:t xml:space="preserve"> dotazu je zobrazení </w:t>
-      </w:r>
-      <w:r>
-        <w:t xml:space="preserve">maximálních a minimálních hodnot, které dosahují </w:t>
-      </w:r>
-      <w:r>
-        <w:t xml:space="preserve">procentuální meziroční </w:t>
-      </w:r>
-      <w:r>
-        <w:t xml:space="preserve">změny dle </w:t>
-      </w:r>
-      <w:r>
-        <w:t>jednotlivých kategorií potravin</w:t>
-      </w:r>
-    </w:p>
-    <w:p>
-      <w:pPr>
-        <w:ind w:left="705"/>
-      </w:pPr>
-      <w:r>
-        <w:t>První výsledná tabulka je tedy detailní, zatímco druhá zobrazuje celkový trend přes jednotlivé kategorie potravin.</w:t>
-      </w:r>
-    </w:p>
-    <w:p>
-      <w:pPr>
-        <w:ind w:left="705"/>
-      </w:pPr>
-      <w:r>
-        <w:t xml:space="preserve">Z druhé tabulky lze odvodit, že nejnižší procentuální meziroční růst je možné hledat u kategorie potravin „Hovězí maso zadní bez kosti“, což potvrzuje také detailní tabulka. Tato kategorie potravin zaznamenala největší nárůst ceny v roce </w:t>
+        <w:t>průměrného procentuálního růstu pro každou kategorii potravin přes celé zkoumané období</w:t>
+      </w:r>
+      <w:r>
+        <w:t xml:space="preserve"> (sloupec změn: </w:t>
+      </w:r>
+      <w:proofErr w:type="spellStart"/>
+      <w:r>
+        <w:t>avg_annual_change</w:t>
+      </w:r>
+      <w:proofErr w:type="spellEnd"/>
+      <w:r>
+        <w:t>)</w:t>
+      </w:r>
+    </w:p>
+    <w:p/>
+    <w:p>
+      <w:r>
+        <w:t>Z výsledné tabulky lze zjistit:</w:t>
+      </w:r>
+    </w:p>
+    <w:p>
+      <w:pPr>
+        <w:pStyle w:val="Odstavecseseznamem"/>
+        <w:numPr>
+          <w:ilvl w:val="0"/>
+          <w:numId w:val="9"/>
+        </w:numPr>
+      </w:pPr>
+      <w:r>
+        <w:t xml:space="preserve">Existují kategorie potravin, které v sledovaném období vykázaly průměrný pokles: </w:t>
+      </w:r>
+      <w:r>
+        <w:t>kategorií potravin, která vykazuje nejvyšší průměrný procentuální pokles</w:t>
+      </w:r>
+      <w:r>
+        <w:t xml:space="preserve"> -</w:t>
       </w:r>
       <w:proofErr w:type="gramStart"/>
       <w:r>
-        <w:t>2011 – o</w:t>
+        <w:t>1,92%</w:t>
       </w:r>
       <w:proofErr w:type="gramEnd"/>
       <w:r>
-        <w:t xml:space="preserve"> 8,8%.</w:t>
+        <w:t xml:space="preserve"> je „Cukr krystalový“, který byl v roce 2006 na ceně </w:t>
+      </w:r>
+      <w:r>
+        <w:t>21,097 Kč / kg, zatímco v roce 2018 na ceně 15,75 Kč/kg. Ze sloupce rozdílů lze zjistit, že tato kategorie potravin v průběhu sledovaného období vykazovala poměrně velké výkyvy</w:t>
+      </w:r>
+      <w:r>
+        <w:t xml:space="preserve"> – maximální rozdíl přes celé sledované období </w:t>
+      </w:r>
+      <w:proofErr w:type="gramStart"/>
+      <w:r>
+        <w:t>44%</w:t>
+      </w:r>
+      <w:proofErr w:type="gramEnd"/>
+      <w:r>
+        <w:t>.</w:t>
+      </w:r>
+    </w:p>
+    <w:p>
+      <w:pPr>
+        <w:pStyle w:val="Odstavecseseznamem"/>
+        <w:numPr>
+          <w:ilvl w:val="0"/>
+          <w:numId w:val="9"/>
+        </w:numPr>
+        <w:spacing w:before="120"/>
+        <w:ind w:left="714" w:hanging="357"/>
+      </w:pPr>
+      <w:r>
+        <w:t>Nejstabilnějš</w:t>
+      </w:r>
+      <w:r>
+        <w:t>í</w:t>
+      </w:r>
+      <w:r>
+        <w:t xml:space="preserve"> kategori</w:t>
+      </w:r>
+      <w:r>
+        <w:t>í</w:t>
+      </w:r>
+      <w:r>
+        <w:t xml:space="preserve"> potravin j</w:t>
+      </w:r>
+      <w:r>
+        <w:t>e</w:t>
+      </w:r>
+      <w:r>
+        <w:t xml:space="preserve"> „Přírodní minerální voda uhličitá“ s průměrným meziročním procentuálním růstem</w:t>
+      </w:r>
+      <w:r>
+        <w:t xml:space="preserve"> </w:t>
+      </w:r>
+      <w:proofErr w:type="gramStart"/>
+      <w:r>
+        <w:t>1,02%</w:t>
+      </w:r>
+      <w:proofErr w:type="gramEnd"/>
+      <w:r>
+        <w:t xml:space="preserve"> (7,688 Kč/l v roce 2006 a 8,646 Kč/l v roce 2018)</w:t>
+      </w:r>
+      <w:r>
+        <w:t xml:space="preserve"> a maximálním rozdílem přes celé sledované období 9,5%.</w:t>
       </w:r>
     </w:p>
     <w:p/>
@@ -778,17 +954,11 @@
     <w:p/>
     <w:p/>
     <w:p/>
-    <w:p/>
-    <w:p/>
-    <w:p/>
-    <w:p/>
-    <w:p/>
-    <w:p>
-      <w:pPr>
-        <w:pStyle w:val="Heading2"/>
-      </w:pPr>
-      <w:r>
-        <w:lastRenderedPageBreak/>
+    <w:p>
+      <w:pPr>
+        <w:pStyle w:val="Nadpis2"/>
+      </w:pPr>
+      <w:r>
         <w:t xml:space="preserve">Otázka 4: </w:t>
       </w:r>
       <w:r>
@@ -813,17 +983,14 @@
     </w:p>
     <w:p>
       <w:pPr>
-        <w:pStyle w:val="ListParagraph"/>
+        <w:pStyle w:val="Odstavecseseznamem"/>
         <w:numPr>
           <w:ilvl w:val="0"/>
           <w:numId w:val="8"/>
         </w:numPr>
       </w:pPr>
       <w:r>
-        <w:t>první</w:t>
-      </w:r>
-      <w:r>
-        <w:t xml:space="preserve"> dotaz agregovaně zobrazí počet odvětví v daném roce, u kterých bylo dosaženo podmínky, že rozdíl mezi procentuálními meziročními změnami v platech a cenách je větší než </w:t>
+        <w:t xml:space="preserve">první dotaz agregovaně zobrazí počet odvětví v daném roce, u kterých bylo dosaženo podmínky, že rozdíl mezi procentuálními meziročními změnami v platech a cenách je větší než </w:t>
       </w:r>
       <w:proofErr w:type="gramStart"/>
       <w:r>
@@ -836,7 +1003,7 @@
     </w:p>
     <w:p>
       <w:pPr>
-        <w:pStyle w:val="ListParagraph"/>
+        <w:pStyle w:val="Odstavecseseznamem"/>
         <w:numPr>
           <w:ilvl w:val="0"/>
           <w:numId w:val="8"/>
@@ -854,7 +1021,7 @@
     </w:p>
     <w:p>
       <w:pPr>
-        <w:pStyle w:val="ListParagraph"/>
+        <w:pStyle w:val="Odstavecseseznamem"/>
         <w:numPr>
           <w:ilvl w:val="0"/>
           <w:numId w:val="8"/>
@@ -1020,7 +1187,7 @@
     </w:p>
     <w:p>
       <w:pPr>
-        <w:pStyle w:val="Heading2"/>
+        <w:pStyle w:val="Nadpis2"/>
       </w:pPr>
       <w:r>
         <w:lastRenderedPageBreak/>
@@ -1576,16 +1743,17 @@
   <w:abstractNum w:abstractNumId="4" w15:restartNumberingAfterBreak="0">
     <w:nsid w:val="27675A60"/>
     <w:multiLevelType w:val="hybridMultilevel"/>
-    <w:tmpl w:val="AB42B3DA"/>
-    <w:lvl w:ilvl="0" w:tplc="11CC4522">
-      <w:numFmt w:val="bullet"/>
-      <w:lvlText w:val="-"/>
+    <w:tmpl w:val="5E56913C"/>
+    <w:lvl w:ilvl="0" w:tplc="04050001">
+      <w:start w:val="1"/>
+      <w:numFmt w:val="bullet"/>
+      <w:lvlText w:val=""/>
       <w:lvlJc w:val="left"/>
       <w:pPr>
         <w:ind w:left="1065" w:hanging="360"/>
       </w:pPr>
       <w:rPr>
-        <w:rFonts w:ascii="Calibri" w:eastAsiaTheme="minorHAnsi" w:hAnsi="Calibri" w:cs="Calibri" w:hint="default"/>
+        <w:rFonts w:ascii="Symbol" w:hAnsi="Symbol" w:hint="default"/>
       </w:rPr>
     </w:lvl>
     <w:lvl w:ilvl="1" w:tplc="04050003" w:tentative="1">
@@ -1799,6 +1967,119 @@
     </w:lvl>
   </w:abstractNum>
   <w:abstractNum w:abstractNumId="6" w15:restartNumberingAfterBreak="0">
+    <w:nsid w:val="4C4F4A5E"/>
+    <w:multiLevelType w:val="hybridMultilevel"/>
+    <w:tmpl w:val="012E7E14"/>
+    <w:lvl w:ilvl="0" w:tplc="04050001">
+      <w:start w:val="1"/>
+      <w:numFmt w:val="bullet"/>
+      <w:lvlText w:val=""/>
+      <w:lvlJc w:val="left"/>
+      <w:pPr>
+        <w:ind w:left="720" w:hanging="360"/>
+      </w:pPr>
+      <w:rPr>
+        <w:rFonts w:ascii="Symbol" w:hAnsi="Symbol" w:hint="default"/>
+      </w:rPr>
+    </w:lvl>
+    <w:lvl w:ilvl="1" w:tplc="04050003" w:tentative="1">
+      <w:start w:val="1"/>
+      <w:numFmt w:val="bullet"/>
+      <w:lvlText w:val="o"/>
+      <w:lvlJc w:val="left"/>
+      <w:pPr>
+        <w:ind w:left="1440" w:hanging="360"/>
+      </w:pPr>
+      <w:rPr>
+        <w:rFonts w:ascii="Courier New" w:hAnsi="Courier New" w:cs="Courier New" w:hint="default"/>
+      </w:rPr>
+    </w:lvl>
+    <w:lvl w:ilvl="2" w:tplc="04050005" w:tentative="1">
+      <w:start w:val="1"/>
+      <w:numFmt w:val="bullet"/>
+      <w:lvlText w:val=""/>
+      <w:lvlJc w:val="left"/>
+      <w:pPr>
+        <w:ind w:left="2160" w:hanging="360"/>
+      </w:pPr>
+      <w:rPr>
+        <w:rFonts w:ascii="Wingdings" w:hAnsi="Wingdings" w:hint="default"/>
+      </w:rPr>
+    </w:lvl>
+    <w:lvl w:ilvl="3" w:tplc="04050001" w:tentative="1">
+      <w:start w:val="1"/>
+      <w:numFmt w:val="bullet"/>
+      <w:lvlText w:val=""/>
+      <w:lvlJc w:val="left"/>
+      <w:pPr>
+        <w:ind w:left="2880" w:hanging="360"/>
+      </w:pPr>
+      <w:rPr>
+        <w:rFonts w:ascii="Symbol" w:hAnsi="Symbol" w:hint="default"/>
+      </w:rPr>
+    </w:lvl>
+    <w:lvl w:ilvl="4" w:tplc="04050003" w:tentative="1">
+      <w:start w:val="1"/>
+      <w:numFmt w:val="bullet"/>
+      <w:lvlText w:val="o"/>
+      <w:lvlJc w:val="left"/>
+      <w:pPr>
+        <w:ind w:left="3600" w:hanging="360"/>
+      </w:pPr>
+      <w:rPr>
+        <w:rFonts w:ascii="Courier New" w:hAnsi="Courier New" w:cs="Courier New" w:hint="default"/>
+      </w:rPr>
+    </w:lvl>
+    <w:lvl w:ilvl="5" w:tplc="04050005" w:tentative="1">
+      <w:start w:val="1"/>
+      <w:numFmt w:val="bullet"/>
+      <w:lvlText w:val=""/>
+      <w:lvlJc w:val="left"/>
+      <w:pPr>
+        <w:ind w:left="4320" w:hanging="360"/>
+      </w:pPr>
+      <w:rPr>
+        <w:rFonts w:ascii="Wingdings" w:hAnsi="Wingdings" w:hint="default"/>
+      </w:rPr>
+    </w:lvl>
+    <w:lvl w:ilvl="6" w:tplc="04050001" w:tentative="1">
+      <w:start w:val="1"/>
+      <w:numFmt w:val="bullet"/>
+      <w:lvlText w:val=""/>
+      <w:lvlJc w:val="left"/>
+      <w:pPr>
+        <w:ind w:left="5040" w:hanging="360"/>
+      </w:pPr>
+      <w:rPr>
+        <w:rFonts w:ascii="Symbol" w:hAnsi="Symbol" w:hint="default"/>
+      </w:rPr>
+    </w:lvl>
+    <w:lvl w:ilvl="7" w:tplc="04050003" w:tentative="1">
+      <w:start w:val="1"/>
+      <w:numFmt w:val="bullet"/>
+      <w:lvlText w:val="o"/>
+      <w:lvlJc w:val="left"/>
+      <w:pPr>
+        <w:ind w:left="5760" w:hanging="360"/>
+      </w:pPr>
+      <w:rPr>
+        <w:rFonts w:ascii="Courier New" w:hAnsi="Courier New" w:cs="Courier New" w:hint="default"/>
+      </w:rPr>
+    </w:lvl>
+    <w:lvl w:ilvl="8" w:tplc="04050005" w:tentative="1">
+      <w:start w:val="1"/>
+      <w:numFmt w:val="bullet"/>
+      <w:lvlText w:val=""/>
+      <w:lvlJc w:val="left"/>
+      <w:pPr>
+        <w:ind w:left="6480" w:hanging="360"/>
+      </w:pPr>
+      <w:rPr>
+        <w:rFonts w:ascii="Wingdings" w:hAnsi="Wingdings" w:hint="default"/>
+      </w:rPr>
+    </w:lvl>
+  </w:abstractNum>
+  <w:abstractNum w:abstractNumId="7" w15:restartNumberingAfterBreak="0">
     <w:nsid w:val="5A165A3C"/>
     <w:multiLevelType w:val="hybridMultilevel"/>
     <w:tmpl w:val="02109F20"/>
@@ -1911,7 +2192,7 @@
       </w:rPr>
     </w:lvl>
   </w:abstractNum>
-  <w:abstractNum w:abstractNumId="7" w15:restartNumberingAfterBreak="0">
+  <w:abstractNum w:abstractNumId="8" w15:restartNumberingAfterBreak="0">
     <w:nsid w:val="69007D08"/>
     <w:multiLevelType w:val="hybridMultilevel"/>
     <w:tmpl w:val="F710C186"/>
@@ -2018,6 +2299,119 @@
       <w:lvlJc w:val="left"/>
       <w:pPr>
         <w:ind w:left="7245" w:hanging="360"/>
+      </w:pPr>
+      <w:rPr>
+        <w:rFonts w:ascii="Wingdings" w:hAnsi="Wingdings" w:hint="default"/>
+      </w:rPr>
+    </w:lvl>
+  </w:abstractNum>
+  <w:abstractNum w:abstractNumId="9" w15:restartNumberingAfterBreak="0">
+    <w:nsid w:val="739D2A68"/>
+    <w:multiLevelType w:val="hybridMultilevel"/>
+    <w:tmpl w:val="2D1CF412"/>
+    <w:lvl w:ilvl="0" w:tplc="04050001">
+      <w:start w:val="1"/>
+      <w:numFmt w:val="bullet"/>
+      <w:lvlText w:val=""/>
+      <w:lvlJc w:val="left"/>
+      <w:pPr>
+        <w:ind w:left="720" w:hanging="360"/>
+      </w:pPr>
+      <w:rPr>
+        <w:rFonts w:ascii="Symbol" w:hAnsi="Symbol" w:hint="default"/>
+      </w:rPr>
+    </w:lvl>
+    <w:lvl w:ilvl="1" w:tplc="04050003" w:tentative="1">
+      <w:start w:val="1"/>
+      <w:numFmt w:val="bullet"/>
+      <w:lvlText w:val="o"/>
+      <w:lvlJc w:val="left"/>
+      <w:pPr>
+        <w:ind w:left="1440" w:hanging="360"/>
+      </w:pPr>
+      <w:rPr>
+        <w:rFonts w:ascii="Courier New" w:hAnsi="Courier New" w:cs="Courier New" w:hint="default"/>
+      </w:rPr>
+    </w:lvl>
+    <w:lvl w:ilvl="2" w:tplc="04050005" w:tentative="1">
+      <w:start w:val="1"/>
+      <w:numFmt w:val="bullet"/>
+      <w:lvlText w:val=""/>
+      <w:lvlJc w:val="left"/>
+      <w:pPr>
+        <w:ind w:left="2160" w:hanging="360"/>
+      </w:pPr>
+      <w:rPr>
+        <w:rFonts w:ascii="Wingdings" w:hAnsi="Wingdings" w:hint="default"/>
+      </w:rPr>
+    </w:lvl>
+    <w:lvl w:ilvl="3" w:tplc="04050001" w:tentative="1">
+      <w:start w:val="1"/>
+      <w:numFmt w:val="bullet"/>
+      <w:lvlText w:val=""/>
+      <w:lvlJc w:val="left"/>
+      <w:pPr>
+        <w:ind w:left="2880" w:hanging="360"/>
+      </w:pPr>
+      <w:rPr>
+        <w:rFonts w:ascii="Symbol" w:hAnsi="Symbol" w:hint="default"/>
+      </w:rPr>
+    </w:lvl>
+    <w:lvl w:ilvl="4" w:tplc="04050003" w:tentative="1">
+      <w:start w:val="1"/>
+      <w:numFmt w:val="bullet"/>
+      <w:lvlText w:val="o"/>
+      <w:lvlJc w:val="left"/>
+      <w:pPr>
+        <w:ind w:left="3600" w:hanging="360"/>
+      </w:pPr>
+      <w:rPr>
+        <w:rFonts w:ascii="Courier New" w:hAnsi="Courier New" w:cs="Courier New" w:hint="default"/>
+      </w:rPr>
+    </w:lvl>
+    <w:lvl w:ilvl="5" w:tplc="04050005" w:tentative="1">
+      <w:start w:val="1"/>
+      <w:numFmt w:val="bullet"/>
+      <w:lvlText w:val=""/>
+      <w:lvlJc w:val="left"/>
+      <w:pPr>
+        <w:ind w:left="4320" w:hanging="360"/>
+      </w:pPr>
+      <w:rPr>
+        <w:rFonts w:ascii="Wingdings" w:hAnsi="Wingdings" w:hint="default"/>
+      </w:rPr>
+    </w:lvl>
+    <w:lvl w:ilvl="6" w:tplc="04050001" w:tentative="1">
+      <w:start w:val="1"/>
+      <w:numFmt w:val="bullet"/>
+      <w:lvlText w:val=""/>
+      <w:lvlJc w:val="left"/>
+      <w:pPr>
+        <w:ind w:left="5040" w:hanging="360"/>
+      </w:pPr>
+      <w:rPr>
+        <w:rFonts w:ascii="Symbol" w:hAnsi="Symbol" w:hint="default"/>
+      </w:rPr>
+    </w:lvl>
+    <w:lvl w:ilvl="7" w:tplc="04050003" w:tentative="1">
+      <w:start w:val="1"/>
+      <w:numFmt w:val="bullet"/>
+      <w:lvlText w:val="o"/>
+      <w:lvlJc w:val="left"/>
+      <w:pPr>
+        <w:ind w:left="5760" w:hanging="360"/>
+      </w:pPr>
+      <w:rPr>
+        <w:rFonts w:ascii="Courier New" w:hAnsi="Courier New" w:cs="Courier New" w:hint="default"/>
+      </w:rPr>
+    </w:lvl>
+    <w:lvl w:ilvl="8" w:tplc="04050005" w:tentative="1">
+      <w:start w:val="1"/>
+      <w:numFmt w:val="bullet"/>
+      <w:lvlText w:val=""/>
+      <w:lvlJc w:val="left"/>
+      <w:pPr>
+        <w:ind w:left="6480" w:hanging="360"/>
       </w:pPr>
       <w:rPr>
         <w:rFonts w:ascii="Wingdings" w:hAnsi="Wingdings" w:hint="default"/>
@@ -2031,13 +2425,13 @@
     <w:abstractNumId w:val="3"/>
   </w:num>
   <w:num w:numId="3" w16cid:durableId="880098340">
-    <w:abstractNumId w:val="7"/>
+    <w:abstractNumId w:val="8"/>
   </w:num>
   <w:num w:numId="4" w16cid:durableId="437917470">
     <w:abstractNumId w:val="0"/>
   </w:num>
   <w:num w:numId="5" w16cid:durableId="1205100375">
-    <w:abstractNumId w:val="6"/>
+    <w:abstractNumId w:val="7"/>
   </w:num>
   <w:num w:numId="6" w16cid:durableId="1506549128">
     <w:abstractNumId w:val="5"/>
@@ -2047,6 +2441,12 @@
   </w:num>
   <w:num w:numId="8" w16cid:durableId="2084182564">
     <w:abstractNumId w:val="4"/>
+  </w:num>
+  <w:num w:numId="9" w16cid:durableId="638732911">
+    <w:abstractNumId w:val="6"/>
+  </w:num>
+  <w:num w:numId="10" w16cid:durableId="267397085">
+    <w:abstractNumId w:val="9"/>
   </w:num>
 </w:numbering>
 </file>
@@ -2448,7 +2848,7 @@
     <w:lsdException w:name="Unresolved Mention" w:semiHidden="1" w:unhideWhenUsed="1"/>
     <w:lsdException w:name="Smart Link" w:semiHidden="1" w:unhideWhenUsed="1"/>
   </w:latentStyles>
-  <w:style w:type="paragraph" w:default="1" w:styleId="Normal">
+  <w:style w:type="paragraph" w:default="1" w:styleId="Normln">
     <w:name w:val="Normal"/>
     <w:qFormat/>
     <w:rsid w:val="002F3B90"/>
@@ -2456,11 +2856,11 @@
       <w:spacing w:line="288" w:lineRule="auto"/>
     </w:pPr>
   </w:style>
-  <w:style w:type="paragraph" w:styleId="Heading1">
+  <w:style w:type="paragraph" w:styleId="Nadpis1">
     <w:name w:val="heading 1"/>
-    <w:basedOn w:val="Normal"/>
-    <w:next w:val="Normal"/>
-    <w:link w:val="Heading1Char"/>
+    <w:basedOn w:val="Normln"/>
+    <w:next w:val="Normln"/>
+    <w:link w:val="Nadpis1Char"/>
     <w:uiPriority w:val="9"/>
     <w:qFormat/>
     <w:rsid w:val="00CD2937"/>
@@ -2477,11 +2877,11 @@
       <w:szCs w:val="32"/>
     </w:rPr>
   </w:style>
-  <w:style w:type="paragraph" w:styleId="Heading2">
+  <w:style w:type="paragraph" w:styleId="Nadpis2">
     <w:name w:val="heading 2"/>
-    <w:basedOn w:val="Normal"/>
-    <w:next w:val="Normal"/>
-    <w:link w:val="Heading2Char"/>
+    <w:basedOn w:val="Normln"/>
+    <w:next w:val="Normln"/>
+    <w:link w:val="Nadpis2Char"/>
     <w:uiPriority w:val="9"/>
     <w:unhideWhenUsed/>
     <w:qFormat/>
@@ -2499,11 +2899,11 @@
       <w:szCs w:val="26"/>
     </w:rPr>
   </w:style>
-  <w:style w:type="paragraph" w:styleId="Heading3">
+  <w:style w:type="paragraph" w:styleId="Nadpis3">
     <w:name w:val="heading 3"/>
-    <w:basedOn w:val="Normal"/>
-    <w:next w:val="Normal"/>
-    <w:link w:val="Heading3Char"/>
+    <w:basedOn w:val="Normln"/>
+    <w:next w:val="Normln"/>
+    <w:link w:val="Nadpis3Char"/>
     <w:uiPriority w:val="9"/>
     <w:unhideWhenUsed/>
     <w:qFormat/>
@@ -2521,13 +2921,13 @@
       <w:szCs w:val="24"/>
     </w:rPr>
   </w:style>
-  <w:style w:type="character" w:default="1" w:styleId="DefaultParagraphFont">
+  <w:style w:type="character" w:default="1" w:styleId="Standardnpsmoodstavce">
     <w:name w:val="Default Paragraph Font"/>
     <w:uiPriority w:val="1"/>
     <w:semiHidden/>
     <w:unhideWhenUsed/>
   </w:style>
-  <w:style w:type="table" w:default="1" w:styleId="TableNormal">
+  <w:style w:type="table" w:default="1" w:styleId="Normlntabulka">
     <w:name w:val="Normal Table"/>
     <w:uiPriority w:val="99"/>
     <w:semiHidden/>
@@ -2542,15 +2942,15 @@
       </w:tblCellMar>
     </w:tblPr>
   </w:style>
-  <w:style w:type="numbering" w:default="1" w:styleId="NoList">
+  <w:style w:type="numbering" w:default="1" w:styleId="Bezseznamu">
     <w:name w:val="No List"/>
     <w:uiPriority w:val="99"/>
     <w:semiHidden/>
     <w:unhideWhenUsed/>
   </w:style>
-  <w:style w:type="paragraph" w:styleId="ListParagraph">
+  <w:style w:type="paragraph" w:styleId="Odstavecseseznamem">
     <w:name w:val="List Paragraph"/>
-    <w:basedOn w:val="Normal"/>
+    <w:basedOn w:val="Normln"/>
     <w:uiPriority w:val="34"/>
     <w:qFormat/>
     <w:rsid w:val="00CD2937"/>
@@ -2559,10 +2959,10 @@
       <w:contextualSpacing/>
     </w:pPr>
   </w:style>
-  <w:style w:type="character" w:customStyle="1" w:styleId="Heading1Char">
-    <w:name w:val="Heading 1 Char"/>
-    <w:basedOn w:val="DefaultParagraphFont"/>
-    <w:link w:val="Heading1"/>
+  <w:style w:type="character" w:customStyle="1" w:styleId="Nadpis1Char">
+    <w:name w:val="Nadpis 1 Char"/>
+    <w:basedOn w:val="Standardnpsmoodstavce"/>
+    <w:link w:val="Nadpis1"/>
     <w:uiPriority w:val="9"/>
     <w:rsid w:val="00CD2937"/>
     <w:rPr>
@@ -2572,10 +2972,10 @@
       <w:szCs w:val="32"/>
     </w:rPr>
   </w:style>
-  <w:style w:type="character" w:customStyle="1" w:styleId="Heading2Char">
-    <w:name w:val="Heading 2 Char"/>
-    <w:basedOn w:val="DefaultParagraphFont"/>
-    <w:link w:val="Heading2"/>
+  <w:style w:type="character" w:customStyle="1" w:styleId="Nadpis2Char">
+    <w:name w:val="Nadpis 2 Char"/>
+    <w:basedOn w:val="Standardnpsmoodstavce"/>
+    <w:link w:val="Nadpis2"/>
     <w:uiPriority w:val="9"/>
     <w:rsid w:val="002F3B90"/>
     <w:rPr>
@@ -2585,10 +2985,10 @@
       <w:szCs w:val="26"/>
     </w:rPr>
   </w:style>
-  <w:style w:type="character" w:customStyle="1" w:styleId="Heading3Char">
-    <w:name w:val="Heading 3 Char"/>
-    <w:basedOn w:val="DefaultParagraphFont"/>
-    <w:link w:val="Heading3"/>
+  <w:style w:type="character" w:customStyle="1" w:styleId="Nadpis3Char">
+    <w:name w:val="Nadpis 3 Char"/>
+    <w:basedOn w:val="Standardnpsmoodstavce"/>
+    <w:link w:val="Nadpis3"/>
     <w:uiPriority w:val="9"/>
     <w:rsid w:val="00CD2937"/>
     <w:rPr>
@@ -2598,11 +2998,11 @@
       <w:szCs w:val="24"/>
     </w:rPr>
   </w:style>
-  <w:style w:type="paragraph" w:styleId="Title">
+  <w:style w:type="paragraph" w:styleId="Nzev">
     <w:name w:val="Title"/>
-    <w:basedOn w:val="Normal"/>
-    <w:next w:val="Normal"/>
-    <w:link w:val="TitleChar"/>
+    <w:basedOn w:val="Normln"/>
+    <w:next w:val="Normln"/>
+    <w:link w:val="NzevChar"/>
     <w:uiPriority w:val="10"/>
     <w:qFormat/>
     <w:rsid w:val="00CD2937"/>
@@ -2618,10 +3018,10 @@
       <w:szCs w:val="56"/>
     </w:rPr>
   </w:style>
-  <w:style w:type="character" w:customStyle="1" w:styleId="TitleChar">
-    <w:name w:val="Title Char"/>
-    <w:basedOn w:val="DefaultParagraphFont"/>
-    <w:link w:val="Title"/>
+  <w:style w:type="character" w:customStyle="1" w:styleId="NzevChar">
+    <w:name w:val="Název Char"/>
+    <w:basedOn w:val="Standardnpsmoodstavce"/>
+    <w:link w:val="Nzev"/>
     <w:uiPriority w:val="10"/>
     <w:rsid w:val="00CD2937"/>
     <w:rPr>
@@ -2632,9 +3032,9 @@
       <w:szCs w:val="56"/>
     </w:rPr>
   </w:style>
-  <w:style w:type="character" w:styleId="SubtleReference">
+  <w:style w:type="character" w:styleId="Odkazjemn">
     <w:name w:val="Subtle Reference"/>
-    <w:basedOn w:val="DefaultParagraphFont"/>
+    <w:basedOn w:val="Standardnpsmoodstavce"/>
     <w:uiPriority w:val="31"/>
     <w:qFormat/>
     <w:rsid w:val="00E12DB0"/>
@@ -2643,9 +3043,9 @@
       <w:color w:val="5A5A5A" w:themeColor="text1" w:themeTint="A5"/>
     </w:rPr>
   </w:style>
-  <w:style w:type="character" w:styleId="IntenseReference">
+  <w:style w:type="character" w:styleId="Odkazintenzivn">
     <w:name w:val="Intense Reference"/>
-    <w:basedOn w:val="DefaultParagraphFont"/>
+    <w:basedOn w:val="Standardnpsmoodstavce"/>
     <w:uiPriority w:val="32"/>
     <w:qFormat/>
     <w:rsid w:val="00E12DB0"/>
@@ -2657,9 +3057,9 @@
       <w:spacing w:val="5"/>
     </w:rPr>
   </w:style>
-  <w:style w:type="character" w:styleId="BookTitle">
+  <w:style w:type="character" w:styleId="Nzevknihy">
     <w:name w:val="Book Title"/>
-    <w:basedOn w:val="DefaultParagraphFont"/>
+    <w:basedOn w:val="Standardnpsmoodstavce"/>
     <w:uiPriority w:val="33"/>
     <w:qFormat/>
     <w:rsid w:val="00E12DB0"/>
@@ -2671,11 +3071,11 @@
       <w:spacing w:val="5"/>
     </w:rPr>
   </w:style>
-  <w:style w:type="paragraph" w:styleId="Subtitle">
+  <w:style w:type="paragraph" w:styleId="Podnadpis">
     <w:name w:val="Subtitle"/>
-    <w:basedOn w:val="Normal"/>
-    <w:next w:val="Normal"/>
-    <w:link w:val="SubtitleChar"/>
+    <w:basedOn w:val="Normln"/>
+    <w:next w:val="Normln"/>
+    <w:link w:val="PodnadpisChar"/>
     <w:uiPriority w:val="11"/>
     <w:qFormat/>
     <w:rsid w:val="00E12DB0"/>
@@ -2690,10 +3090,10 @@
       <w:spacing w:val="15"/>
     </w:rPr>
   </w:style>
-  <w:style w:type="character" w:customStyle="1" w:styleId="SubtitleChar">
-    <w:name w:val="Subtitle Char"/>
-    <w:basedOn w:val="DefaultParagraphFont"/>
-    <w:link w:val="Subtitle"/>
+  <w:style w:type="character" w:customStyle="1" w:styleId="PodnadpisChar">
+    <w:name w:val="Podnadpis Char"/>
+    <w:basedOn w:val="Standardnpsmoodstavce"/>
+    <w:link w:val="Podnadpis"/>
     <w:uiPriority w:val="11"/>
     <w:rsid w:val="00E12DB0"/>
     <w:rPr>
@@ -2702,9 +3102,9 @@
       <w:spacing w:val="15"/>
     </w:rPr>
   </w:style>
-  <w:style w:type="character" w:styleId="SubtleEmphasis">
+  <w:style w:type="character" w:styleId="Zdraznnjemn">
     <w:name w:val="Subtle Emphasis"/>
-    <w:basedOn w:val="DefaultParagraphFont"/>
+    <w:basedOn w:val="Standardnpsmoodstavce"/>
     <w:uiPriority w:val="19"/>
     <w:qFormat/>
     <w:rsid w:val="00337BE9"/>
@@ -2716,9 +3116,9 @@
       <w:sz w:val="22"/>
     </w:rPr>
   </w:style>
-  <w:style w:type="character" w:styleId="Emphasis">
+  <w:style w:type="character" w:styleId="Zdraznn">
     <w:name w:val="Emphasis"/>
-    <w:basedOn w:val="DefaultParagraphFont"/>
+    <w:basedOn w:val="Standardnpsmoodstavce"/>
     <w:uiPriority w:val="20"/>
     <w:qFormat/>
     <w:rsid w:val="00E12DB0"/>
@@ -2727,9 +3127,9 @@
       <w:iCs/>
     </w:rPr>
   </w:style>
-  <w:style w:type="character" w:styleId="Strong">
+  <w:style w:type="character" w:styleId="Siln">
     <w:name w:val="Strong"/>
-    <w:basedOn w:val="DefaultParagraphFont"/>
+    <w:basedOn w:val="Standardnpsmoodstavce"/>
     <w:uiPriority w:val="22"/>
     <w:qFormat/>
     <w:rsid w:val="00E12DB0"/>
@@ -2738,11 +3138,11 @@
       <w:bCs/>
     </w:rPr>
   </w:style>
-  <w:style w:type="paragraph" w:styleId="Quote">
+  <w:style w:type="paragraph" w:styleId="Citt">
     <w:name w:val="Quote"/>
-    <w:basedOn w:val="Normal"/>
-    <w:next w:val="Normal"/>
-    <w:link w:val="QuoteChar"/>
+    <w:basedOn w:val="Normln"/>
+    <w:next w:val="Normln"/>
+    <w:link w:val="CittChar"/>
     <w:uiPriority w:val="29"/>
     <w:qFormat/>
     <w:rsid w:val="00E12DB0"/>
@@ -2757,10 +3157,10 @@
       <w:color w:val="404040" w:themeColor="text1" w:themeTint="BF"/>
     </w:rPr>
   </w:style>
-  <w:style w:type="character" w:customStyle="1" w:styleId="QuoteChar">
-    <w:name w:val="Quote Char"/>
-    <w:basedOn w:val="DefaultParagraphFont"/>
-    <w:link w:val="Quote"/>
+  <w:style w:type="character" w:customStyle="1" w:styleId="CittChar">
+    <w:name w:val="Citát Char"/>
+    <w:basedOn w:val="Standardnpsmoodstavce"/>
+    <w:link w:val="Citt"/>
     <w:uiPriority w:val="29"/>
     <w:rsid w:val="00E12DB0"/>
     <w:rPr>
@@ -2769,11 +3169,11 @@
       <w:color w:val="404040" w:themeColor="text1" w:themeTint="BF"/>
     </w:rPr>
   </w:style>
-  <w:style w:type="paragraph" w:styleId="IntenseQuote">
+  <w:style w:type="paragraph" w:styleId="Vrazncitt">
     <w:name w:val="Intense Quote"/>
-    <w:basedOn w:val="Normal"/>
-    <w:next w:val="Normal"/>
-    <w:link w:val="IntenseQuoteChar"/>
+    <w:basedOn w:val="Normln"/>
+    <w:next w:val="Normln"/>
+    <w:link w:val="VrazncittChar"/>
     <w:uiPriority w:val="30"/>
     <w:qFormat/>
     <w:rsid w:val="00E12DB0"/>
@@ -2792,10 +3192,10 @@
       <w:color w:val="5B9BD5" w:themeColor="accent1"/>
     </w:rPr>
   </w:style>
-  <w:style w:type="character" w:customStyle="1" w:styleId="IntenseQuoteChar">
-    <w:name w:val="Intense Quote Char"/>
-    <w:basedOn w:val="DefaultParagraphFont"/>
-    <w:link w:val="IntenseQuote"/>
+  <w:style w:type="character" w:customStyle="1" w:styleId="VrazncittChar">
+    <w:name w:val="Výrazný citát Char"/>
+    <w:basedOn w:val="Standardnpsmoodstavce"/>
+    <w:link w:val="Vrazncitt"/>
     <w:uiPriority w:val="30"/>
     <w:rsid w:val="00E12DB0"/>
     <w:rPr>
@@ -2804,9 +3204,9 @@
       <w:color w:val="5B9BD5" w:themeColor="accent1"/>
     </w:rPr>
   </w:style>
-  <w:style w:type="character" w:styleId="IntenseEmphasis">
+  <w:style w:type="character" w:styleId="Zdraznnintenzivn">
     <w:name w:val="Intense Emphasis"/>
-    <w:basedOn w:val="DefaultParagraphFont"/>
+    <w:basedOn w:val="Standardnpsmoodstavce"/>
     <w:uiPriority w:val="21"/>
     <w:qFormat/>
     <w:rsid w:val="004709B1"/>

</xml_diff>